<commit_message>
Docs with ICs pinout
</commit_message>
<xml_diff>
--- a/2nd gen - 8 bit cpu/ICs pinout.docx
+++ b/2nd gen - 8 bit cpu/ICs pinout.docx
@@ -3,6 +3,12 @@
 <w:document xmlns:wpc="http://schemas.microsoft.com/office/word/2010/wordprocessingCanvas" xmlns:mc="http://schemas.openxmlformats.org/markup-compatibility/2006" xmlns:o="urn:schemas-microsoft-com:office:office" xmlns:r="http://schemas.openxmlformats.org/officeDocument/2006/relationships" xmlns:m="http://schemas.openxmlformats.org/officeDocument/2006/math" xmlns:v="urn:schemas-microsoft-com:vml" xmlns:wp14="http://schemas.microsoft.com/office/word/2010/wordprocessingDrawing" xmlns:wp="http://schemas.openxmlformats.org/drawingml/2006/wordprocessingDrawing" xmlns:w10="urn:schemas-microsoft-com:office:word" xmlns:w="http://schemas.openxmlformats.org/wordprocessingml/2006/main" xmlns:w14="http://schemas.microsoft.com/office/word/2010/wordml" xmlns:wpg="http://schemas.microsoft.com/office/word/2010/wordprocessingGroup" xmlns:wpi="http://schemas.microsoft.com/office/word/2010/wordprocessingInk" xmlns:wne="http://schemas.microsoft.com/office/word/2006/wordml" xmlns:wps="http://schemas.microsoft.com/office/word/2010/wordprocessingShape" mc:Ignorable="w14 wp14">
   <w:body>
     <w:p>
+      <w:pPr>
+        <w:rPr>
+          <w:sz w:val="20"/>
+          <w:szCs w:val="20"/>
+        </w:rPr>
+      </w:pPr>
       <w:r>
         <w:rPr>
           <w:noProof/>
@@ -10,9 +16,9 @@
         </w:rPr>
         <w:drawing>
           <wp:inline distT="0" distB="0" distL="0" distR="0">
-            <wp:extent cx="1817749" cy="1580519"/>
-            <wp:effectExtent l="0" t="0" r="0" b="635"/>
-            <wp:docPr id="1" name="Imagem 1" descr="74HC4017 pinout,Pin out"/>
+            <wp:extent cx="1083694" cy="714375"/>
+            <wp:effectExtent l="0" t="0" r="2540" b="0"/>
+            <wp:docPr id="7" name="Imagem 7" descr="Image result for 555 pinout"/>
             <wp:cNvGraphicFramePr>
               <a:graphicFrameLocks xmlns:a="http://schemas.openxmlformats.org/drawingml/2006/main" noChangeAspect="1"/>
             </wp:cNvGraphicFramePr>
@@ -20,13 +26,13 @@
               <a:graphicData uri="http://schemas.openxmlformats.org/drawingml/2006/picture">
                 <pic:pic xmlns:pic="http://schemas.openxmlformats.org/drawingml/2006/picture">
                   <pic:nvPicPr>
-                    <pic:cNvPr id="0" name="Picture 1" descr="74HC4017 pinout,Pin out"/>
+                    <pic:cNvPr id="0" name="Picture 6" descr="Image result for 555 pinout"/>
                     <pic:cNvPicPr>
                       <a:picLocks noChangeAspect="1" noChangeArrowheads="1"/>
                     </pic:cNvPicPr>
                   </pic:nvPicPr>
                   <pic:blipFill>
-                    <a:blip r:embed="rId5">
+                    <a:blip r:embed="rId5" cstate="print">
                       <a:extLst>
                         <a:ext uri="{28A0092B-C50C-407E-A947-70E740481C1C}">
                           <a14:useLocalDpi xmlns:a14="http://schemas.microsoft.com/office/drawing/2010/main" val="0"/>
@@ -41,61 +47,7 @@
                   <pic:spPr bwMode="auto">
                     <a:xfrm>
                       <a:off x="0" y="0"/>
-                      <a:ext cx="1817510" cy="1580311"/>
-                    </a:xfrm>
-                    <a:prstGeom prst="rect">
-                      <a:avLst/>
-                    </a:prstGeom>
-                    <a:noFill/>
-                    <a:ln>
-                      <a:noFill/>
-                    </a:ln>
-                  </pic:spPr>
-                </pic:pic>
-              </a:graphicData>
-            </a:graphic>
-          </wp:inline>
-        </w:drawing>
-      </w:r>
-      <w:r>
-        <w:rPr>
-          <w:noProof/>
-          <w:lang w:eastAsia="pt-BR"/>
-        </w:rPr>
-        <w:drawing>
-          <wp:inline distT="0" distB="0" distL="0" distR="0">
-            <wp:extent cx="1553504" cy="1584309"/>
-            <wp:effectExtent l="0" t="0" r="8890" b="0"/>
-            <wp:docPr id="3" name="Imagem 3" descr="Image result for 62256 pinout"/>
-            <wp:cNvGraphicFramePr>
-              <a:graphicFrameLocks xmlns:a="http://schemas.openxmlformats.org/drawingml/2006/main" noChangeAspect="1"/>
-            </wp:cNvGraphicFramePr>
-            <a:graphic xmlns:a="http://schemas.openxmlformats.org/drawingml/2006/main">
-              <a:graphicData uri="http://schemas.openxmlformats.org/drawingml/2006/picture">
-                <pic:pic xmlns:pic="http://schemas.openxmlformats.org/drawingml/2006/picture">
-                  <pic:nvPicPr>
-                    <pic:cNvPr id="0" name="Picture 5" descr="Image result for 62256 pinout"/>
-                    <pic:cNvPicPr>
-                      <a:picLocks noChangeAspect="1" noChangeArrowheads="1"/>
-                    </pic:cNvPicPr>
-                  </pic:nvPicPr>
-                  <pic:blipFill>
-                    <a:blip r:embed="rId6" cstate="print">
-                      <a:extLst>
-                        <a:ext uri="{28A0092B-C50C-407E-A947-70E740481C1C}">
-                          <a14:useLocalDpi xmlns:a14="http://schemas.microsoft.com/office/drawing/2010/main" val="0"/>
-                        </a:ext>
-                      </a:extLst>
-                    </a:blip>
-                    <a:srcRect/>
-                    <a:stretch>
-                      <a:fillRect/>
-                    </a:stretch>
-                  </pic:blipFill>
-                  <pic:spPr bwMode="auto">
-                    <a:xfrm>
-                      <a:off x="0" y="0"/>
-                      <a:ext cx="1555536" cy="1586382"/>
+                      <a:ext cx="1085627" cy="715650"/>
                     </a:xfrm>
                     <a:prstGeom prst="rect">
                       <a:avLst/>
@@ -113,19 +65,24 @@
       </w:r>
     </w:p>
     <w:p>
+      <w:pPr>
+        <w:rPr>
+          <w:sz w:val="20"/>
+          <w:szCs w:val="20"/>
+        </w:rPr>
+      </w:pPr>
       <w:r>
-        <w:t>74LS181</w:t>
-      </w:r>
-      <w:r>
         <w:rPr>
           <w:noProof/>
+          <w:sz w:val="20"/>
+          <w:szCs w:val="20"/>
           <w:lang w:eastAsia="pt-BR"/>
         </w:rPr>
         <w:drawing>
-          <wp:inline distT="0" distB="0" distL="0" distR="0">
-            <wp:extent cx="1797718" cy="1086859"/>
-            <wp:effectExtent l="0" t="6350" r="5715" b="5715"/>
-            <wp:docPr id="2" name="Imagem 2" descr="IC 74LS181, TTL LS series, 4-BIT ARITHMETIC LOGIC UNIT, DIP24 - 2"/>
+          <wp:inline distT="0" distB="0" distL="0" distR="0" wp14:anchorId="0FA5E6EE" wp14:editId="6A98FCDE">
+            <wp:extent cx="1610336" cy="1400175"/>
+            <wp:effectExtent l="0" t="0" r="9525" b="0"/>
+            <wp:docPr id="1" name="Imagem 1" descr="74HC4017 pinout,Pin out"/>
             <wp:cNvGraphicFramePr>
               <a:graphicFrameLocks xmlns:a="http://schemas.openxmlformats.org/drawingml/2006/main" noChangeAspect="1"/>
             </wp:cNvGraphicFramePr>
@@ -133,13 +90,13 @@
               <a:graphicData uri="http://schemas.openxmlformats.org/drawingml/2006/picture">
                 <pic:pic xmlns:pic="http://schemas.openxmlformats.org/drawingml/2006/picture">
                   <pic:nvPicPr>
-                    <pic:cNvPr id="0" name="Picture 3" descr="IC 74LS181, TTL LS series, 4-BIT ARITHMETIC LOGIC UNIT, DIP24 - 2"/>
+                    <pic:cNvPr id="0" name="Picture 1" descr="74HC4017 pinout,Pin out"/>
                     <pic:cNvPicPr>
                       <a:picLocks noChangeAspect="1" noChangeArrowheads="1"/>
                     </pic:cNvPicPr>
                   </pic:nvPicPr>
                   <pic:blipFill>
-                    <a:blip r:embed="rId7">
+                    <a:blip r:embed="rId6">
                       <a:extLst>
                         <a:ext uri="{28A0092B-C50C-407E-A947-70E740481C1C}">
                           <a14:useLocalDpi xmlns:a14="http://schemas.microsoft.com/office/drawing/2010/main" val="0"/>
@@ -152,9 +109,9 @@
                     </a:stretch>
                   </pic:blipFill>
                   <pic:spPr bwMode="auto">
-                    <a:xfrm rot="5400000">
+                    <a:xfrm>
                       <a:off x="0" y="0"/>
-                      <a:ext cx="1797765" cy="1086888"/>
+                      <a:ext cx="1609482" cy="1399432"/>
                     </a:xfrm>
                     <a:prstGeom prst="rect">
                       <a:avLst/>
@@ -173,11 +130,390 @@
       <w:bookmarkStart w:id="0" w:name="_GoBack"/>
       <w:bookmarkEnd w:id="0"/>
     </w:p>
-    <w:p/>
+    <w:p>
+      <w:pPr>
+        <w:rPr>
+          <w:sz w:val="20"/>
+          <w:szCs w:val="20"/>
+          <w:lang w:val="en-US"/>
+        </w:rPr>
+      </w:pPr>
+      <w:r>
+        <w:rPr>
+          <w:noProof/>
+          <w:sz w:val="20"/>
+          <w:szCs w:val="20"/>
+          <w:lang w:eastAsia="pt-BR"/>
+        </w:rPr>
+        <w:drawing>
+          <wp:inline distT="0" distB="0" distL="0" distR="0" wp14:anchorId="3A5EDE6E" wp14:editId="6487E971">
+            <wp:extent cx="1214173" cy="1238250"/>
+            <wp:effectExtent l="0" t="0" r="5080" b="0"/>
+            <wp:docPr id="3" name="Imagem 3" descr="Image result for 62256 pinout"/>
+            <wp:cNvGraphicFramePr>
+              <a:graphicFrameLocks xmlns:a="http://schemas.openxmlformats.org/drawingml/2006/main" noChangeAspect="1"/>
+            </wp:cNvGraphicFramePr>
+            <a:graphic xmlns:a="http://schemas.openxmlformats.org/drawingml/2006/main">
+              <a:graphicData uri="http://schemas.openxmlformats.org/drawingml/2006/picture">
+                <pic:pic xmlns:pic="http://schemas.openxmlformats.org/drawingml/2006/picture">
+                  <pic:nvPicPr>
+                    <pic:cNvPr id="0" name="Picture 5" descr="Image result for 62256 pinout"/>
+                    <pic:cNvPicPr>
+                      <a:picLocks noChangeAspect="1" noChangeArrowheads="1"/>
+                    </pic:cNvPicPr>
+                  </pic:nvPicPr>
+                  <pic:blipFill>
+                    <a:blip r:embed="rId7" cstate="print">
+                      <a:extLst>
+                        <a:ext uri="{28A0092B-C50C-407E-A947-70E740481C1C}">
+                          <a14:useLocalDpi xmlns:a14="http://schemas.microsoft.com/office/drawing/2010/main" val="0"/>
+                        </a:ext>
+                      </a:extLst>
+                    </a:blip>
+                    <a:srcRect/>
+                    <a:stretch>
+                      <a:fillRect/>
+                    </a:stretch>
+                  </pic:blipFill>
+                  <pic:spPr bwMode="auto">
+                    <a:xfrm>
+                      <a:off x="0" y="0"/>
+                      <a:ext cx="1218191" cy="1242347"/>
+                    </a:xfrm>
+                    <a:prstGeom prst="rect">
+                      <a:avLst/>
+                    </a:prstGeom>
+                    <a:noFill/>
+                    <a:ln>
+                      <a:noFill/>
+                    </a:ln>
+                  </pic:spPr>
+                </pic:pic>
+              </a:graphicData>
+            </a:graphic>
+          </wp:inline>
+        </w:drawing>
+      </w:r>
+      <w:r>
+        <w:rPr>
+          <w:sz w:val="20"/>
+          <w:szCs w:val="20"/>
+          <w:lang w:val="en-US"/>
+        </w:rPr>
+        <w:t>62256 (32K x 8) SRAM</w:t>
+      </w:r>
+    </w:p>
+    <w:p>
+      <w:pPr>
+        <w:rPr>
+          <w:sz w:val="20"/>
+          <w:szCs w:val="20"/>
+          <w:lang w:val="en-US"/>
+        </w:rPr>
+      </w:pPr>
+      <w:r>
+        <w:rPr>
+          <w:noProof/>
+          <w:sz w:val="20"/>
+          <w:szCs w:val="20"/>
+          <w:lang w:eastAsia="pt-BR"/>
+        </w:rPr>
+        <w:drawing>
+          <wp:inline distT="0" distB="0" distL="0" distR="0" wp14:anchorId="4D1378D4" wp14:editId="7F0F429D">
+            <wp:extent cx="1152525" cy="1597946"/>
+            <wp:effectExtent l="0" t="0" r="0" b="2540"/>
+            <wp:docPr id="5" name="Imagem 5" descr="Image result for AT28C256 pinout"/>
+            <wp:cNvGraphicFramePr>
+              <a:graphicFrameLocks xmlns:a="http://schemas.openxmlformats.org/drawingml/2006/main" noChangeAspect="1"/>
+            </wp:cNvGraphicFramePr>
+            <a:graphic xmlns:a="http://schemas.openxmlformats.org/drawingml/2006/main">
+              <a:graphicData uri="http://schemas.openxmlformats.org/drawingml/2006/picture">
+                <pic:pic xmlns:pic="http://schemas.openxmlformats.org/drawingml/2006/picture">
+                  <pic:nvPicPr>
+                    <pic:cNvPr id="0" name="Picture 3" descr="Image result for AT28C256 pinout"/>
+                    <pic:cNvPicPr>
+                      <a:picLocks noChangeAspect="1" noChangeArrowheads="1"/>
+                    </pic:cNvPicPr>
+                  </pic:nvPicPr>
+                  <pic:blipFill>
+                    <a:blip r:embed="rId8">
+                      <a:extLst>
+                        <a:ext uri="{28A0092B-C50C-407E-A947-70E740481C1C}">
+                          <a14:useLocalDpi xmlns:a14="http://schemas.microsoft.com/office/drawing/2010/main" val="0"/>
+                        </a:ext>
+                      </a:extLst>
+                    </a:blip>
+                    <a:srcRect/>
+                    <a:stretch>
+                      <a:fillRect/>
+                    </a:stretch>
+                  </pic:blipFill>
+                  <pic:spPr bwMode="auto">
+                    <a:xfrm>
+                      <a:off x="0" y="0"/>
+                      <a:ext cx="1151422" cy="1596416"/>
+                    </a:xfrm>
+                    <a:prstGeom prst="rect">
+                      <a:avLst/>
+                    </a:prstGeom>
+                    <a:noFill/>
+                    <a:ln>
+                      <a:noFill/>
+                    </a:ln>
+                  </pic:spPr>
+                </pic:pic>
+              </a:graphicData>
+            </a:graphic>
+          </wp:inline>
+        </w:drawing>
+      </w:r>
+      <w:r>
+        <w:rPr>
+          <w:sz w:val="20"/>
+          <w:szCs w:val="20"/>
+          <w:lang w:val="en-US"/>
+        </w:rPr>
+        <w:t>256K (32K x 8) EEPROM</w:t>
+      </w:r>
+    </w:p>
+    <w:p>
+      <w:pPr>
+        <w:rPr>
+          <w:sz w:val="20"/>
+          <w:szCs w:val="20"/>
+        </w:rPr>
+      </w:pPr>
+      <w:r>
+        <w:rPr>
+          <w:noProof/>
+          <w:sz w:val="20"/>
+          <w:szCs w:val="20"/>
+          <w:lang w:eastAsia="pt-BR"/>
+        </w:rPr>
+        <w:lastRenderedPageBreak/>
+        <w:drawing>
+          <wp:inline distT="0" distB="0" distL="0" distR="0" wp14:anchorId="077B8CEE" wp14:editId="29DA3EBC">
+            <wp:extent cx="1506569" cy="910838"/>
+            <wp:effectExtent l="0" t="6985" r="0" b="0"/>
+            <wp:docPr id="2" name="Imagem 2" descr="IC 74LS181, TTL LS series, 4-BIT ARITHMETIC LOGIC UNIT, DIP24 - 2"/>
+            <wp:cNvGraphicFramePr>
+              <a:graphicFrameLocks xmlns:a="http://schemas.openxmlformats.org/drawingml/2006/main" noChangeAspect="1"/>
+            </wp:cNvGraphicFramePr>
+            <a:graphic xmlns:a="http://schemas.openxmlformats.org/drawingml/2006/main">
+              <a:graphicData uri="http://schemas.openxmlformats.org/drawingml/2006/picture">
+                <pic:pic xmlns:pic="http://schemas.openxmlformats.org/drawingml/2006/picture">
+                  <pic:nvPicPr>
+                    <pic:cNvPr id="0" name="Picture 3" descr="IC 74LS181, TTL LS series, 4-BIT ARITHMETIC LOGIC UNIT, DIP24 - 2"/>
+                    <pic:cNvPicPr>
+                      <a:picLocks noChangeAspect="1" noChangeArrowheads="1"/>
+                    </pic:cNvPicPr>
+                  </pic:nvPicPr>
+                  <pic:blipFill>
+                    <a:blip r:embed="rId9">
+                      <a:extLst>
+                        <a:ext uri="{28A0092B-C50C-407E-A947-70E740481C1C}">
+                          <a14:useLocalDpi xmlns:a14="http://schemas.microsoft.com/office/drawing/2010/main" val="0"/>
+                        </a:ext>
+                      </a:extLst>
+                    </a:blip>
+                    <a:srcRect/>
+                    <a:stretch>
+                      <a:fillRect/>
+                    </a:stretch>
+                  </pic:blipFill>
+                  <pic:spPr bwMode="auto">
+                    <a:xfrm rot="5400000">
+                      <a:off x="0" y="0"/>
+                      <a:ext cx="1512513" cy="914432"/>
+                    </a:xfrm>
+                    <a:prstGeom prst="rect">
+                      <a:avLst/>
+                    </a:prstGeom>
+                    <a:noFill/>
+                    <a:ln>
+                      <a:noFill/>
+                    </a:ln>
+                  </pic:spPr>
+                </pic:pic>
+              </a:graphicData>
+            </a:graphic>
+          </wp:inline>
+        </w:drawing>
+      </w:r>
+      <w:proofErr w:type="gramStart"/>
+      <w:r>
+        <w:rPr>
+          <w:sz w:val="20"/>
+          <w:szCs w:val="20"/>
+        </w:rPr>
+        <w:t>74LS181</w:t>
+      </w:r>
+      <w:proofErr w:type="gramEnd"/>
+    </w:p>
+    <w:p>
+      <w:pPr>
+        <w:rPr>
+          <w:sz w:val="20"/>
+          <w:szCs w:val="20"/>
+        </w:rPr>
+        <w:sectPr>
+          <w:pgSz w:w="11906" w:h="16838"/>
+          <w:pgMar w:top="1417" w:right="1701" w:bottom="1417" w:left="1701" w:header="708" w:footer="708" w:gutter="0"/>
+          <w:cols w:num="2" w:space="708"/>
+          <w:docGrid w:linePitch="360"/>
+        </w:sectPr>
+      </w:pPr>
+      <w:r>
+        <w:rPr>
+          <w:noProof/>
+          <w:sz w:val="20"/>
+          <w:szCs w:val="20"/>
+          <w:lang w:eastAsia="pt-BR"/>
+        </w:rPr>
+        <w:drawing>
+          <wp:inline distT="0" distB="0" distL="0" distR="0" wp14:anchorId="34A57595" wp14:editId="4A9CB350">
+            <wp:extent cx="1041625" cy="1266825"/>
+            <wp:effectExtent l="0" t="0" r="6350" b="0"/>
+            <wp:docPr id="4" name="Imagem 4" descr="Image result for 74als874"/>
+            <wp:cNvGraphicFramePr>
+              <a:graphicFrameLocks xmlns:a="http://schemas.openxmlformats.org/drawingml/2006/main" noChangeAspect="1"/>
+            </wp:cNvGraphicFramePr>
+            <a:graphic xmlns:a="http://schemas.openxmlformats.org/drawingml/2006/main">
+              <a:graphicData uri="http://schemas.openxmlformats.org/drawingml/2006/picture">
+                <pic:pic xmlns:pic="http://schemas.openxmlformats.org/drawingml/2006/picture">
+                  <pic:nvPicPr>
+                    <pic:cNvPr id="0" name="Picture 1" descr="Image result for 74als874"/>
+                    <pic:cNvPicPr>
+                      <a:picLocks noChangeAspect="1" noChangeArrowheads="1"/>
+                    </pic:cNvPicPr>
+                  </pic:nvPicPr>
+                  <pic:blipFill>
+                    <a:blip r:embed="rId10">
+                      <a:extLst>
+                        <a:ext uri="{28A0092B-C50C-407E-A947-70E740481C1C}">
+                          <a14:useLocalDpi xmlns:a14="http://schemas.microsoft.com/office/drawing/2010/main" val="0"/>
+                        </a:ext>
+                      </a:extLst>
+                    </a:blip>
+                    <a:srcRect/>
+                    <a:stretch>
+                      <a:fillRect/>
+                    </a:stretch>
+                  </pic:blipFill>
+                  <pic:spPr bwMode="auto">
+                    <a:xfrm>
+                      <a:off x="0" y="0"/>
+                      <a:ext cx="1043701" cy="1269350"/>
+                    </a:xfrm>
+                    <a:prstGeom prst="rect">
+                      <a:avLst/>
+                    </a:prstGeom>
+                    <a:noFill/>
+                    <a:ln>
+                      <a:noFill/>
+                    </a:ln>
+                  </pic:spPr>
+                </pic:pic>
+              </a:graphicData>
+            </a:graphic>
+          </wp:inline>
+        </w:drawing>
+      </w:r>
+      <w:proofErr w:type="gramStart"/>
+      <w:r>
+        <w:rPr>
+          <w:sz w:val="20"/>
+          <w:szCs w:val="20"/>
+        </w:rPr>
+        <w:t>74ALS874</w:t>
+      </w:r>
+      <w:proofErr w:type="gramEnd"/>
+    </w:p>
+    <w:p>
+      <w:pPr>
+        <w:rPr>
+          <w:sz w:val="20"/>
+          <w:szCs w:val="20"/>
+        </w:rPr>
+        <w:sectPr>
+          <w:type w:val="continuous"/>
+          <w:pgSz w:w="11906" w:h="16838"/>
+          <w:pgMar w:top="1417" w:right="1701" w:bottom="1417" w:left="1701" w:header="708" w:footer="708" w:gutter="0"/>
+          <w:cols w:num="2" w:space="708"/>
+          <w:docGrid w:linePitch="360"/>
+        </w:sectPr>
+      </w:pPr>
+      <w:r>
+        <w:rPr>
+          <w:noProof/>
+          <w:sz w:val="20"/>
+          <w:szCs w:val="20"/>
+          <w:lang w:eastAsia="pt-BR"/>
+        </w:rPr>
+        <w:lastRenderedPageBreak/>
+        <w:drawing>
+          <wp:inline distT="0" distB="0" distL="0" distR="0" wp14:anchorId="7897EA43" wp14:editId="7703033F">
+            <wp:extent cx="1545521" cy="1371600"/>
+            <wp:effectExtent l="0" t="0" r="0" b="0"/>
+            <wp:docPr id="13" name="Imagem 13" descr="Image result for 74LS154 pinout"/>
+            <wp:cNvGraphicFramePr>
+              <a:graphicFrameLocks xmlns:a="http://schemas.openxmlformats.org/drawingml/2006/main" noChangeAspect="1"/>
+            </wp:cNvGraphicFramePr>
+            <a:graphic xmlns:a="http://schemas.openxmlformats.org/drawingml/2006/main">
+              <a:graphicData uri="http://schemas.openxmlformats.org/drawingml/2006/picture">
+                <pic:pic xmlns:pic="http://schemas.openxmlformats.org/drawingml/2006/picture">
+                  <pic:nvPicPr>
+                    <pic:cNvPr id="0" name="Picture 40" descr="Image result for 74LS154 pinout"/>
+                    <pic:cNvPicPr>
+                      <a:picLocks noChangeAspect="1" noChangeArrowheads="1"/>
+                    </pic:cNvPicPr>
+                  </pic:nvPicPr>
+                  <pic:blipFill>
+                    <a:blip r:embed="rId11" cstate="print">
+                      <a:extLst>
+                        <a:ext uri="{28A0092B-C50C-407E-A947-70E740481C1C}">
+                          <a14:useLocalDpi xmlns:a14="http://schemas.microsoft.com/office/drawing/2010/main" val="0"/>
+                        </a:ext>
+                      </a:extLst>
+                    </a:blip>
+                    <a:srcRect/>
+                    <a:stretch>
+                      <a:fillRect/>
+                    </a:stretch>
+                  </pic:blipFill>
+                  <pic:spPr bwMode="auto">
+                    <a:xfrm>
+                      <a:off x="0" y="0"/>
+                      <a:ext cx="1549065" cy="1374745"/>
+                    </a:xfrm>
+                    <a:prstGeom prst="rect">
+                      <a:avLst/>
+                    </a:prstGeom>
+                    <a:noFill/>
+                    <a:ln>
+                      <a:noFill/>
+                    </a:ln>
+                  </pic:spPr>
+                </pic:pic>
+              </a:graphicData>
+            </a:graphic>
+          </wp:inline>
+        </w:drawing>
+      </w:r>
+    </w:p>
+    <w:p>
+      <w:pPr>
+        <w:rPr>
+          <w:sz w:val="20"/>
+          <w:szCs w:val="20"/>
+        </w:rPr>
+      </w:pPr>
+    </w:p>
     <w:sectPr>
+      <w:type w:val="continuous"/>
       <w:pgSz w:w="11906" w:h="16838"/>
       <w:pgMar w:top="1417" w:right="1701" w:bottom="1417" w:left="1701" w:header="708" w:footer="708" w:gutter="0"/>
-      <w:cols w:space="708"/>
+      <w:cols w:num="2" w:space="708"/>
       <w:docGrid w:linePitch="360"/>
     </w:sectPr>
   </w:body>

</xml_diff>